<commit_message>
various revisions to course docs. bump unit 1 lecture to version 5
</commit_message>
<xml_diff>
--- a/policy-pages/Office hours.docx
+++ b/policy-pages/Office hours.docx
@@ -14,31 +14,43 @@
     <w:p/>
     <w:p>
       <w:r>
-        <w:t>If you ever have any questions, please do not hesitate to email me. I want to hear from you!</w:t>
+        <w:t xml:space="preserve">If you ever have any questions, please do not hesitate to email </w:t>
+      </w:r>
+      <w:r>
+        <w:t xml:space="preserve">or message </w:t>
+      </w:r>
+      <w:r>
+        <w:t>me</w:t>
+      </w:r>
+      <w:r>
+        <w:t xml:space="preserve"> via Canvas</w:t>
+      </w:r>
+      <w:r>
+        <w:t>. I want to hear from you!</w:t>
       </w:r>
     </w:p>
     <w:p/>
     <w:p>
       <w:r>
-        <w:t>If you'd like to meet up to talk through something, I will always be happy to schedule a meeting via zoom or phone.</w:t>
-      </w:r>
-      <w:r>
-        <w:t xml:space="preserve"> That said, </w:t>
-      </w:r>
-      <w:r>
-        <w:t>I've heard from many students that they feel weird about asking to take up my time (I hope you don't feel that way, I really do want to meet with you). Well, guess what? There's also office hours: Time each week already dedicated to you; no asking required!</w:t>
+        <w:t>If you'd like to meet up to talk through something, I will always be happy to schedule a meeting via zoom or phone. That said, I've heard from many students that they feel weird about asking to take up my time (I hope you don't feel that way, I really do want to meet with you). Well, guess what? There's also office hours: Time each week already dedicated to you; no asking required!</w:t>
       </w:r>
     </w:p>
     <w:p/>
     <w:p>
       <w:r>
-        <w:t>Office hours are entirely for you, my beloved students. Attendance is completely optional. While I hope they will benefit you if you do pop in, again, you are not required to attend. If your question is personal or something you're not comfortable discussing with others present, just let me know and we'll schedule a separate meeting or use a break</w:t>
-      </w:r>
-      <w:r>
-        <w:t>-</w:t>
-      </w:r>
-      <w:r>
-        <w:t>out room.</w:t>
+        <w:t xml:space="preserve">Office hours are entirely for you, my beloved students. Attendance is completely optional. While I hope </w:t>
+      </w:r>
+      <w:r>
+        <w:t>you</w:t>
+      </w:r>
+      <w:r>
+        <w:t xml:space="preserve"> will benefit </w:t>
+      </w:r>
+      <w:r>
+        <w:t xml:space="preserve">by popping </w:t>
+      </w:r>
+      <w:r>
+        <w:t>in, again, you are not required to attend. If your question is personal or something you're not comfortable discussing with others present, just let me know and we'll schedule a separate meeting or use a break-out room.</w:t>
       </w:r>
     </w:p>
     <w:p/>
@@ -61,10 +73,7 @@
         <w:pStyle w:val="Heading2"/>
       </w:pPr>
       <w:r>
-        <w:t>Recording</w:t>
-      </w:r>
-      <w:r>
-        <w:t>s</w:t>
+        <w:t>Recordings</w:t>
       </w:r>
     </w:p>
     <w:p>
@@ -134,7 +143,13 @@
     <w:p/>
     <w:p>
       <w:r>
-        <w:t xml:space="preserve">If there are no questions, I will just sit quietly, picking locks, and staring sadly at the camera while quietly hoping that someone </w:t>
+        <w:t>If there are no questions, I will just sit quietly, picking locks, and staring sadly at the camera</w:t>
+      </w:r>
+      <w:r>
+        <w:t xml:space="preserve">, </w:t>
+      </w:r>
+      <w:r>
+        <w:t xml:space="preserve">quietly hoping that someone </w:t>
       </w:r>
       <w:r>
         <w:sym w:font="Symbol" w:char="F0BE"/>
@@ -152,7 +167,13 @@
     <w:p/>
     <w:p>
       <w:r>
-        <w:t>I hope to see / read chats from you in office hours!</w:t>
+        <w:t xml:space="preserve">I hope to see / read </w:t>
+      </w:r>
+      <w:r>
+        <w:t>messages</w:t>
+      </w:r>
+      <w:r>
+        <w:t xml:space="preserve"> from you in office hours!</w:t>
       </w:r>
     </w:p>
     <w:p/>
@@ -205,6 +226,11 @@
         <w:docPartUnique/>
       </w:docPartObj>
     </w:sdtPr>
+    <w:sdtEndPr>
+      <w:rPr>
+        <w:rStyle w:val="PageNumber"/>
+      </w:rPr>
+    </w:sdtEndPr>
     <w:sdtContent>
       <w:p>
         <w:pPr>
@@ -257,6 +283,11 @@
         <w:docPartUnique/>
       </w:docPartObj>
     </w:sdtPr>
+    <w:sdtEndPr>
+      <w:rPr>
+        <w:rStyle w:val="PageNumber"/>
+      </w:rPr>
+    </w:sdtEndPr>
     <w:sdtContent>
       <w:p>
         <w:pPr>
@@ -321,7 +352,7 @@
       <w:rPr>
         <w:noProof/>
       </w:rPr>
-      <w:t>2020-08-21</w:t>
+      <w:t>2020-08-23</w:t>
     </w:r>
     <w:r>
       <w:fldChar w:fldCharType="end"/>

</xml_diff>

<commit_message>
syllabus update for f22
</commit_message>
<xml_diff>
--- a/policy-pages/Office hours.docx
+++ b/policy-pages/Office hours.docx
@@ -1,6 +1,6 @@
 
 <file path=word/document.xml><?xml version="1.0" encoding="utf-8"?>
-<w:document xmlns:wpc="http://schemas.microsoft.com/office/word/2010/wordprocessingCanvas" xmlns:cx="http://schemas.microsoft.com/office/drawing/2014/chartex" xmlns:cx1="http://schemas.microsoft.com/office/drawing/2015/9/8/chartex" xmlns:cx2="http://schemas.microsoft.com/office/drawing/2015/10/21/chartex" xmlns:cx3="http://schemas.microsoft.com/office/drawing/2016/5/9/chartex" xmlns:cx4="http://schemas.microsoft.com/office/drawing/2016/5/10/chartex" xmlns:cx5="http://schemas.microsoft.com/office/drawing/2016/5/11/chartex" xmlns:cx6="http://schemas.microsoft.com/office/drawing/2016/5/12/chartex" xmlns:cx7="http://schemas.microsoft.com/office/drawing/2016/5/13/chartex" xmlns:cx8="http://schemas.microsoft.com/office/drawing/2016/5/14/chartex" xmlns:mc="http://schemas.openxmlformats.org/markup-compatibility/2006" xmlns:aink="http://schemas.microsoft.com/office/drawing/2016/ink" xmlns:am3d="http://schemas.microsoft.com/office/drawing/2017/model3d" xmlns:o="urn:schemas-microsoft-com:office:office" xmlns:r="http://schemas.openxmlformats.org/officeDocument/2006/relationships" xmlns:m="http://schemas.openxmlformats.org/officeDocument/2006/math" xmlns:v="urn:schemas-microsoft-com:vml" xmlns:wp14="http://schemas.microsoft.com/office/word/2010/wordprocessingDrawing" xmlns:wp="http://schemas.openxmlformats.org/drawingml/2006/wordprocessingDrawing" xmlns:w10="urn:schemas-microsoft-com:office:word" xmlns:w="http://schemas.openxmlformats.org/wordprocessingml/2006/main" xmlns:w14="http://schemas.microsoft.com/office/word/2010/wordml" xmlns:w15="http://schemas.microsoft.com/office/word/2012/wordml" xmlns:w16cex="http://schemas.microsoft.com/office/word/2018/wordml/cex" xmlns:w16cid="http://schemas.microsoft.com/office/word/2016/wordml/cid" xmlns:w16="http://schemas.microsoft.com/office/word/2018/wordml" xmlns:w16se="http://schemas.microsoft.com/office/word/2015/wordml/symex" xmlns:wpg="http://schemas.microsoft.com/office/word/2010/wordprocessingGroup" xmlns:wpi="http://schemas.microsoft.com/office/word/2010/wordprocessingInk" xmlns:wne="http://schemas.microsoft.com/office/word/2006/wordml" xmlns:wps="http://schemas.microsoft.com/office/word/2010/wordprocessingShape" mc:Ignorable="w14 w15 w16se w16cid w16 w16cex wp14">
+<w:document xmlns:wpc="http://schemas.microsoft.com/office/word/2010/wordprocessingCanvas" xmlns:cx="http://schemas.microsoft.com/office/drawing/2014/chartex" xmlns:cx1="http://schemas.microsoft.com/office/drawing/2015/9/8/chartex" xmlns:cx2="http://schemas.microsoft.com/office/drawing/2015/10/21/chartex" xmlns:cx3="http://schemas.microsoft.com/office/drawing/2016/5/9/chartex" xmlns:cx4="http://schemas.microsoft.com/office/drawing/2016/5/10/chartex" xmlns:cx5="http://schemas.microsoft.com/office/drawing/2016/5/11/chartex" xmlns:cx6="http://schemas.microsoft.com/office/drawing/2016/5/12/chartex" xmlns:cx7="http://schemas.microsoft.com/office/drawing/2016/5/13/chartex" xmlns:cx8="http://schemas.microsoft.com/office/drawing/2016/5/14/chartex" xmlns:mc="http://schemas.openxmlformats.org/markup-compatibility/2006" xmlns:aink="http://schemas.microsoft.com/office/drawing/2016/ink" xmlns:am3d="http://schemas.microsoft.com/office/drawing/2017/model3d" xmlns:o="urn:schemas-microsoft-com:office:office" xmlns:oel="http://schemas.microsoft.com/office/2019/extlst" xmlns:r="http://schemas.openxmlformats.org/officeDocument/2006/relationships" xmlns:m="http://schemas.openxmlformats.org/officeDocument/2006/math" xmlns:v="urn:schemas-microsoft-com:vml" xmlns:wp14="http://schemas.microsoft.com/office/word/2010/wordprocessingDrawing" xmlns:wp="http://schemas.openxmlformats.org/drawingml/2006/wordprocessingDrawing" xmlns:w10="urn:schemas-microsoft-com:office:word" xmlns:w="http://schemas.openxmlformats.org/wordprocessingml/2006/main" xmlns:w14="http://schemas.microsoft.com/office/word/2010/wordml" xmlns:w15="http://schemas.microsoft.com/office/word/2012/wordml" xmlns:w16cex="http://schemas.microsoft.com/office/word/2018/wordml/cex" xmlns:w16cid="http://schemas.microsoft.com/office/word/2016/wordml/cid" xmlns:w16="http://schemas.microsoft.com/office/word/2018/wordml" xmlns:w16sdtdh="http://schemas.microsoft.com/office/word/2020/wordml/sdtdatahash" xmlns:w16se="http://schemas.microsoft.com/office/word/2015/wordml/symex" xmlns:wpg="http://schemas.microsoft.com/office/word/2010/wordprocessingGroup" xmlns:wpi="http://schemas.microsoft.com/office/word/2010/wordprocessingInk" xmlns:wne="http://schemas.microsoft.com/office/word/2006/wordml" xmlns:wps="http://schemas.microsoft.com/office/word/2010/wordprocessingShape" mc:Ignorable="w14 w15 w16se w16cid w16 w16cex w16sdtdh wp14">
   <w:body>
     <w:p>
       <w:pPr>
@@ -32,7 +32,15 @@
     <w:p/>
     <w:p>
       <w:r>
-        <w:t>If you'd like to meet up to talk through something, I will always be happy to schedule a meeting via zoom or phone. That said, I've heard from many students that they feel weird about asking to take up my time (I hope you don't feel that way, I really do want to meet with you). Well, guess what? There's also office hours: Time each week already dedicated to you; no asking required!</w:t>
+        <w:t xml:space="preserve">If you'd like to meet up to talk through something, I will always be happy to schedule a meeting via zoom or phone. That said, I've heard from many students that they feel weird about asking to take up my time (I hope you don't feel that way, I really do want to meet with you). Well, guess what? </w:t>
+      </w:r>
+      <w:proofErr w:type="gramStart"/>
+      <w:r>
+        <w:t>There's</w:t>
+      </w:r>
+      <w:proofErr w:type="gramEnd"/>
+      <w:r>
+        <w:t xml:space="preserve"> also office hours: Time each week already dedicated to you; no asking required!</w:t>
       </w:r>
     </w:p>
     <w:p/>
@@ -195,7 +203,7 @@
 </file>
 
 <file path=word/endnotes.xml><?xml version="1.0" encoding="utf-8"?>
-<w:endnotes xmlns:wpc="http://schemas.microsoft.com/office/word/2010/wordprocessingCanvas" xmlns:cx="http://schemas.microsoft.com/office/drawing/2014/chartex" xmlns:cx1="http://schemas.microsoft.com/office/drawing/2015/9/8/chartex" xmlns:cx2="http://schemas.microsoft.com/office/drawing/2015/10/21/chartex" xmlns:cx3="http://schemas.microsoft.com/office/drawing/2016/5/9/chartex" xmlns:cx4="http://schemas.microsoft.com/office/drawing/2016/5/10/chartex" xmlns:cx5="http://schemas.microsoft.com/office/drawing/2016/5/11/chartex" xmlns:cx6="http://schemas.microsoft.com/office/drawing/2016/5/12/chartex" xmlns:cx7="http://schemas.microsoft.com/office/drawing/2016/5/13/chartex" xmlns:cx8="http://schemas.microsoft.com/office/drawing/2016/5/14/chartex" xmlns:mc="http://schemas.openxmlformats.org/markup-compatibility/2006" xmlns:aink="http://schemas.microsoft.com/office/drawing/2016/ink" xmlns:am3d="http://schemas.microsoft.com/office/drawing/2017/model3d" xmlns:o="urn:schemas-microsoft-com:office:office" xmlns:r="http://schemas.openxmlformats.org/officeDocument/2006/relationships" xmlns:m="http://schemas.openxmlformats.org/officeDocument/2006/math" xmlns:v="urn:schemas-microsoft-com:vml" xmlns:wp14="http://schemas.microsoft.com/office/word/2010/wordprocessingDrawing" xmlns:wp="http://schemas.openxmlformats.org/drawingml/2006/wordprocessingDrawing" xmlns:w10="urn:schemas-microsoft-com:office:word" xmlns:w="http://schemas.openxmlformats.org/wordprocessingml/2006/main" xmlns:w14="http://schemas.microsoft.com/office/word/2010/wordml" xmlns:w15="http://schemas.microsoft.com/office/word/2012/wordml" xmlns:w16cex="http://schemas.microsoft.com/office/word/2018/wordml/cex" xmlns:w16cid="http://schemas.microsoft.com/office/word/2016/wordml/cid" xmlns:w16="http://schemas.microsoft.com/office/word/2018/wordml" xmlns:w16se="http://schemas.microsoft.com/office/word/2015/wordml/symex" xmlns:wpg="http://schemas.microsoft.com/office/word/2010/wordprocessingGroup" xmlns:wpi="http://schemas.microsoft.com/office/word/2010/wordprocessingInk" xmlns:wne="http://schemas.microsoft.com/office/word/2006/wordml" xmlns:wps="http://schemas.microsoft.com/office/word/2010/wordprocessingShape" mc:Ignorable="w14 w15 w16se w16cid w16 w16cex wp14">
+<w:endnotes xmlns:wpc="http://schemas.microsoft.com/office/word/2010/wordprocessingCanvas" xmlns:cx="http://schemas.microsoft.com/office/drawing/2014/chartex" xmlns:cx1="http://schemas.microsoft.com/office/drawing/2015/9/8/chartex" xmlns:cx2="http://schemas.microsoft.com/office/drawing/2015/10/21/chartex" xmlns:cx3="http://schemas.microsoft.com/office/drawing/2016/5/9/chartex" xmlns:cx4="http://schemas.microsoft.com/office/drawing/2016/5/10/chartex" xmlns:cx5="http://schemas.microsoft.com/office/drawing/2016/5/11/chartex" xmlns:cx6="http://schemas.microsoft.com/office/drawing/2016/5/12/chartex" xmlns:cx7="http://schemas.microsoft.com/office/drawing/2016/5/13/chartex" xmlns:cx8="http://schemas.microsoft.com/office/drawing/2016/5/14/chartex" xmlns:mc="http://schemas.openxmlformats.org/markup-compatibility/2006" xmlns:aink="http://schemas.microsoft.com/office/drawing/2016/ink" xmlns:am3d="http://schemas.microsoft.com/office/drawing/2017/model3d" xmlns:o="urn:schemas-microsoft-com:office:office" xmlns:oel="http://schemas.microsoft.com/office/2019/extlst" xmlns:r="http://schemas.openxmlformats.org/officeDocument/2006/relationships" xmlns:m="http://schemas.openxmlformats.org/officeDocument/2006/math" xmlns:v="urn:schemas-microsoft-com:vml" xmlns:wp14="http://schemas.microsoft.com/office/word/2010/wordprocessingDrawing" xmlns:wp="http://schemas.openxmlformats.org/drawingml/2006/wordprocessingDrawing" xmlns:w10="urn:schemas-microsoft-com:office:word" xmlns:w="http://schemas.openxmlformats.org/wordprocessingml/2006/main" xmlns:w14="http://schemas.microsoft.com/office/word/2010/wordml" xmlns:w15="http://schemas.microsoft.com/office/word/2012/wordml" xmlns:w16cex="http://schemas.microsoft.com/office/word/2018/wordml/cex" xmlns:w16cid="http://schemas.microsoft.com/office/word/2016/wordml/cid" xmlns:w16="http://schemas.microsoft.com/office/word/2018/wordml" xmlns:w16sdtdh="http://schemas.microsoft.com/office/word/2020/wordml/sdtdatahash" xmlns:w16se="http://schemas.microsoft.com/office/word/2015/wordml/symex" xmlns:wpg="http://schemas.microsoft.com/office/word/2010/wordprocessingGroup" xmlns:wpi="http://schemas.microsoft.com/office/word/2010/wordprocessingInk" xmlns:wne="http://schemas.microsoft.com/office/word/2006/wordml" xmlns:wps="http://schemas.microsoft.com/office/word/2010/wordprocessingShape" mc:Ignorable="w14 w15 w16se w16cid w16 w16cex w16sdtdh wp14">
   <w:endnote w:type="separator" w:id="-1">
     <w:p>
       <w:r>
@@ -214,7 +222,7 @@
 </file>
 
 <file path=word/footer1.xml><?xml version="1.0" encoding="utf-8"?>
-<w:ftr xmlns:wpc="http://schemas.microsoft.com/office/word/2010/wordprocessingCanvas" xmlns:cx="http://schemas.microsoft.com/office/drawing/2014/chartex" xmlns:cx1="http://schemas.microsoft.com/office/drawing/2015/9/8/chartex" xmlns:cx2="http://schemas.microsoft.com/office/drawing/2015/10/21/chartex" xmlns:cx3="http://schemas.microsoft.com/office/drawing/2016/5/9/chartex" xmlns:cx4="http://schemas.microsoft.com/office/drawing/2016/5/10/chartex" xmlns:cx5="http://schemas.microsoft.com/office/drawing/2016/5/11/chartex" xmlns:cx6="http://schemas.microsoft.com/office/drawing/2016/5/12/chartex" xmlns:cx7="http://schemas.microsoft.com/office/drawing/2016/5/13/chartex" xmlns:cx8="http://schemas.microsoft.com/office/drawing/2016/5/14/chartex" xmlns:mc="http://schemas.openxmlformats.org/markup-compatibility/2006" xmlns:aink="http://schemas.microsoft.com/office/drawing/2016/ink" xmlns:am3d="http://schemas.microsoft.com/office/drawing/2017/model3d" xmlns:o="urn:schemas-microsoft-com:office:office" xmlns:r="http://schemas.openxmlformats.org/officeDocument/2006/relationships" xmlns:m="http://schemas.openxmlformats.org/officeDocument/2006/math" xmlns:v="urn:schemas-microsoft-com:vml" xmlns:wp14="http://schemas.microsoft.com/office/word/2010/wordprocessingDrawing" xmlns:wp="http://schemas.openxmlformats.org/drawingml/2006/wordprocessingDrawing" xmlns:w10="urn:schemas-microsoft-com:office:word" xmlns:w="http://schemas.openxmlformats.org/wordprocessingml/2006/main" xmlns:w14="http://schemas.microsoft.com/office/word/2010/wordml" xmlns:w15="http://schemas.microsoft.com/office/word/2012/wordml" xmlns:w16cex="http://schemas.microsoft.com/office/word/2018/wordml/cex" xmlns:w16cid="http://schemas.microsoft.com/office/word/2016/wordml/cid" xmlns:w16="http://schemas.microsoft.com/office/word/2018/wordml" xmlns:w16se="http://schemas.microsoft.com/office/word/2015/wordml/symex" xmlns:wpg="http://schemas.microsoft.com/office/word/2010/wordprocessingGroup" xmlns:wpi="http://schemas.microsoft.com/office/word/2010/wordprocessingInk" xmlns:wne="http://schemas.microsoft.com/office/word/2006/wordml" xmlns:wps="http://schemas.microsoft.com/office/word/2010/wordprocessingShape" mc:Ignorable="w14 w15 w16se w16cid w16 w16cex wp14">
+<w:ftr xmlns:wpc="http://schemas.microsoft.com/office/word/2010/wordprocessingCanvas" xmlns:cx="http://schemas.microsoft.com/office/drawing/2014/chartex" xmlns:cx1="http://schemas.microsoft.com/office/drawing/2015/9/8/chartex" xmlns:cx2="http://schemas.microsoft.com/office/drawing/2015/10/21/chartex" xmlns:cx3="http://schemas.microsoft.com/office/drawing/2016/5/9/chartex" xmlns:cx4="http://schemas.microsoft.com/office/drawing/2016/5/10/chartex" xmlns:cx5="http://schemas.microsoft.com/office/drawing/2016/5/11/chartex" xmlns:cx6="http://schemas.microsoft.com/office/drawing/2016/5/12/chartex" xmlns:cx7="http://schemas.microsoft.com/office/drawing/2016/5/13/chartex" xmlns:cx8="http://schemas.microsoft.com/office/drawing/2016/5/14/chartex" xmlns:mc="http://schemas.openxmlformats.org/markup-compatibility/2006" xmlns:aink="http://schemas.microsoft.com/office/drawing/2016/ink" xmlns:am3d="http://schemas.microsoft.com/office/drawing/2017/model3d" xmlns:o="urn:schemas-microsoft-com:office:office" xmlns:oel="http://schemas.microsoft.com/office/2019/extlst" xmlns:r="http://schemas.openxmlformats.org/officeDocument/2006/relationships" xmlns:m="http://schemas.openxmlformats.org/officeDocument/2006/math" xmlns:v="urn:schemas-microsoft-com:vml" xmlns:wp14="http://schemas.microsoft.com/office/word/2010/wordprocessingDrawing" xmlns:wp="http://schemas.openxmlformats.org/drawingml/2006/wordprocessingDrawing" xmlns:w10="urn:schemas-microsoft-com:office:word" xmlns:w="http://schemas.openxmlformats.org/wordprocessingml/2006/main" xmlns:w14="http://schemas.microsoft.com/office/word/2010/wordml" xmlns:w15="http://schemas.microsoft.com/office/word/2012/wordml" xmlns:w16cex="http://schemas.microsoft.com/office/word/2018/wordml/cex" xmlns:w16cid="http://schemas.microsoft.com/office/word/2016/wordml/cid" xmlns:w16="http://schemas.microsoft.com/office/word/2018/wordml" xmlns:w16sdtdh="http://schemas.microsoft.com/office/word/2020/wordml/sdtdatahash" xmlns:w16se="http://schemas.microsoft.com/office/word/2015/wordml/symex" xmlns:wpg="http://schemas.microsoft.com/office/word/2010/wordprocessingGroup" xmlns:wpi="http://schemas.microsoft.com/office/word/2010/wordprocessingInk" xmlns:wne="http://schemas.microsoft.com/office/word/2006/wordml" xmlns:wps="http://schemas.microsoft.com/office/word/2010/wordprocessingShape" mc:Ignorable="w14 w15 w16se w16cid w16 w16cex w16sdtdh wp14">
   <w:sdt>
     <w:sdtPr>
       <w:rPr>
@@ -226,11 +234,6 @@
         <w:docPartUnique/>
       </w:docPartObj>
     </w:sdtPr>
-    <w:sdtEndPr>
-      <w:rPr>
-        <w:rStyle w:val="PageNumber"/>
-      </w:rPr>
-    </w:sdtEndPr>
     <w:sdtContent>
       <w:p>
         <w:pPr>
@@ -271,7 +274,7 @@
 </file>
 
 <file path=word/footer2.xml><?xml version="1.0" encoding="utf-8"?>
-<w:ftr xmlns:wpc="http://schemas.microsoft.com/office/word/2010/wordprocessingCanvas" xmlns:cx="http://schemas.microsoft.com/office/drawing/2014/chartex" xmlns:cx1="http://schemas.microsoft.com/office/drawing/2015/9/8/chartex" xmlns:cx2="http://schemas.microsoft.com/office/drawing/2015/10/21/chartex" xmlns:cx3="http://schemas.microsoft.com/office/drawing/2016/5/9/chartex" xmlns:cx4="http://schemas.microsoft.com/office/drawing/2016/5/10/chartex" xmlns:cx5="http://schemas.microsoft.com/office/drawing/2016/5/11/chartex" xmlns:cx6="http://schemas.microsoft.com/office/drawing/2016/5/12/chartex" xmlns:cx7="http://schemas.microsoft.com/office/drawing/2016/5/13/chartex" xmlns:cx8="http://schemas.microsoft.com/office/drawing/2016/5/14/chartex" xmlns:mc="http://schemas.openxmlformats.org/markup-compatibility/2006" xmlns:aink="http://schemas.microsoft.com/office/drawing/2016/ink" xmlns:am3d="http://schemas.microsoft.com/office/drawing/2017/model3d" xmlns:o="urn:schemas-microsoft-com:office:office" xmlns:r="http://schemas.openxmlformats.org/officeDocument/2006/relationships" xmlns:m="http://schemas.openxmlformats.org/officeDocument/2006/math" xmlns:v="urn:schemas-microsoft-com:vml" xmlns:wp14="http://schemas.microsoft.com/office/word/2010/wordprocessingDrawing" xmlns:wp="http://schemas.openxmlformats.org/drawingml/2006/wordprocessingDrawing" xmlns:w10="urn:schemas-microsoft-com:office:word" xmlns:w="http://schemas.openxmlformats.org/wordprocessingml/2006/main" xmlns:w14="http://schemas.microsoft.com/office/word/2010/wordml" xmlns:w15="http://schemas.microsoft.com/office/word/2012/wordml" xmlns:w16cex="http://schemas.microsoft.com/office/word/2018/wordml/cex" xmlns:w16cid="http://schemas.microsoft.com/office/word/2016/wordml/cid" xmlns:w16="http://schemas.microsoft.com/office/word/2018/wordml" xmlns:w16se="http://schemas.microsoft.com/office/word/2015/wordml/symex" xmlns:wpg="http://schemas.microsoft.com/office/word/2010/wordprocessingGroup" xmlns:wpi="http://schemas.microsoft.com/office/word/2010/wordprocessingInk" xmlns:wne="http://schemas.microsoft.com/office/word/2006/wordml" xmlns:wps="http://schemas.microsoft.com/office/word/2010/wordprocessingShape" mc:Ignorable="w14 w15 w16se w16cid w16 w16cex wp14">
+<w:ftr xmlns:wpc="http://schemas.microsoft.com/office/word/2010/wordprocessingCanvas" xmlns:cx="http://schemas.microsoft.com/office/drawing/2014/chartex" xmlns:cx1="http://schemas.microsoft.com/office/drawing/2015/9/8/chartex" xmlns:cx2="http://schemas.microsoft.com/office/drawing/2015/10/21/chartex" xmlns:cx3="http://schemas.microsoft.com/office/drawing/2016/5/9/chartex" xmlns:cx4="http://schemas.microsoft.com/office/drawing/2016/5/10/chartex" xmlns:cx5="http://schemas.microsoft.com/office/drawing/2016/5/11/chartex" xmlns:cx6="http://schemas.microsoft.com/office/drawing/2016/5/12/chartex" xmlns:cx7="http://schemas.microsoft.com/office/drawing/2016/5/13/chartex" xmlns:cx8="http://schemas.microsoft.com/office/drawing/2016/5/14/chartex" xmlns:mc="http://schemas.openxmlformats.org/markup-compatibility/2006" xmlns:aink="http://schemas.microsoft.com/office/drawing/2016/ink" xmlns:am3d="http://schemas.microsoft.com/office/drawing/2017/model3d" xmlns:o="urn:schemas-microsoft-com:office:office" xmlns:oel="http://schemas.microsoft.com/office/2019/extlst" xmlns:r="http://schemas.openxmlformats.org/officeDocument/2006/relationships" xmlns:m="http://schemas.openxmlformats.org/officeDocument/2006/math" xmlns:v="urn:schemas-microsoft-com:vml" xmlns:wp14="http://schemas.microsoft.com/office/word/2010/wordprocessingDrawing" xmlns:wp="http://schemas.openxmlformats.org/drawingml/2006/wordprocessingDrawing" xmlns:w10="urn:schemas-microsoft-com:office:word" xmlns:w="http://schemas.openxmlformats.org/wordprocessingml/2006/main" xmlns:w14="http://schemas.microsoft.com/office/word/2010/wordml" xmlns:w15="http://schemas.microsoft.com/office/word/2012/wordml" xmlns:w16cex="http://schemas.microsoft.com/office/word/2018/wordml/cex" xmlns:w16cid="http://schemas.microsoft.com/office/word/2016/wordml/cid" xmlns:w16="http://schemas.microsoft.com/office/word/2018/wordml" xmlns:w16sdtdh="http://schemas.microsoft.com/office/word/2020/wordml/sdtdatahash" xmlns:w16se="http://schemas.microsoft.com/office/word/2015/wordml/symex" xmlns:wpg="http://schemas.microsoft.com/office/word/2010/wordprocessingGroup" xmlns:wpi="http://schemas.microsoft.com/office/word/2010/wordprocessingInk" xmlns:wne="http://schemas.microsoft.com/office/word/2006/wordml" xmlns:wps="http://schemas.microsoft.com/office/word/2010/wordprocessingShape" mc:Ignorable="w14 w15 w16se w16cid w16 w16cex w16sdtdh wp14">
   <w:sdt>
     <w:sdtPr>
       <w:rPr>
@@ -283,11 +286,6 @@
         <w:docPartUnique/>
       </w:docPartObj>
     </w:sdtPr>
-    <w:sdtEndPr>
-      <w:rPr>
-        <w:rStyle w:val="PageNumber"/>
-      </w:rPr>
-    </w:sdtEndPr>
     <w:sdtContent>
       <w:p>
         <w:pPr>
@@ -352,7 +350,7 @@
       <w:rPr>
         <w:noProof/>
       </w:rPr>
-      <w:t>2020-08-23</w:t>
+      <w:t>2022-08-27</w:t>
     </w:r>
     <w:r>
       <w:fldChar w:fldCharType="end"/>
@@ -362,7 +360,7 @@
 </file>
 
 <file path=word/footer3.xml><?xml version="1.0" encoding="utf-8"?>
-<w:ftr xmlns:wpc="http://schemas.microsoft.com/office/word/2010/wordprocessingCanvas" xmlns:cx="http://schemas.microsoft.com/office/drawing/2014/chartex" xmlns:cx1="http://schemas.microsoft.com/office/drawing/2015/9/8/chartex" xmlns:cx2="http://schemas.microsoft.com/office/drawing/2015/10/21/chartex" xmlns:cx3="http://schemas.microsoft.com/office/drawing/2016/5/9/chartex" xmlns:cx4="http://schemas.microsoft.com/office/drawing/2016/5/10/chartex" xmlns:cx5="http://schemas.microsoft.com/office/drawing/2016/5/11/chartex" xmlns:cx6="http://schemas.microsoft.com/office/drawing/2016/5/12/chartex" xmlns:cx7="http://schemas.microsoft.com/office/drawing/2016/5/13/chartex" xmlns:cx8="http://schemas.microsoft.com/office/drawing/2016/5/14/chartex" xmlns:mc="http://schemas.openxmlformats.org/markup-compatibility/2006" xmlns:aink="http://schemas.microsoft.com/office/drawing/2016/ink" xmlns:am3d="http://schemas.microsoft.com/office/drawing/2017/model3d" xmlns:o="urn:schemas-microsoft-com:office:office" xmlns:r="http://schemas.openxmlformats.org/officeDocument/2006/relationships" xmlns:m="http://schemas.openxmlformats.org/officeDocument/2006/math" xmlns:v="urn:schemas-microsoft-com:vml" xmlns:wp14="http://schemas.microsoft.com/office/word/2010/wordprocessingDrawing" xmlns:wp="http://schemas.openxmlformats.org/drawingml/2006/wordprocessingDrawing" xmlns:w10="urn:schemas-microsoft-com:office:word" xmlns:w="http://schemas.openxmlformats.org/wordprocessingml/2006/main" xmlns:w14="http://schemas.microsoft.com/office/word/2010/wordml" xmlns:w15="http://schemas.microsoft.com/office/word/2012/wordml" xmlns:w16cex="http://schemas.microsoft.com/office/word/2018/wordml/cex" xmlns:w16cid="http://schemas.microsoft.com/office/word/2016/wordml/cid" xmlns:w16="http://schemas.microsoft.com/office/word/2018/wordml" xmlns:w16se="http://schemas.microsoft.com/office/word/2015/wordml/symex" xmlns:wpg="http://schemas.microsoft.com/office/word/2010/wordprocessingGroup" xmlns:wpi="http://schemas.microsoft.com/office/word/2010/wordprocessingInk" xmlns:wne="http://schemas.microsoft.com/office/word/2006/wordml" xmlns:wps="http://schemas.microsoft.com/office/word/2010/wordprocessingShape" mc:Ignorable="w14 w15 w16se w16cid w16 w16cex wp14">
+<w:ftr xmlns:wpc="http://schemas.microsoft.com/office/word/2010/wordprocessingCanvas" xmlns:cx="http://schemas.microsoft.com/office/drawing/2014/chartex" xmlns:cx1="http://schemas.microsoft.com/office/drawing/2015/9/8/chartex" xmlns:cx2="http://schemas.microsoft.com/office/drawing/2015/10/21/chartex" xmlns:cx3="http://schemas.microsoft.com/office/drawing/2016/5/9/chartex" xmlns:cx4="http://schemas.microsoft.com/office/drawing/2016/5/10/chartex" xmlns:cx5="http://schemas.microsoft.com/office/drawing/2016/5/11/chartex" xmlns:cx6="http://schemas.microsoft.com/office/drawing/2016/5/12/chartex" xmlns:cx7="http://schemas.microsoft.com/office/drawing/2016/5/13/chartex" xmlns:cx8="http://schemas.microsoft.com/office/drawing/2016/5/14/chartex" xmlns:mc="http://schemas.openxmlformats.org/markup-compatibility/2006" xmlns:aink="http://schemas.microsoft.com/office/drawing/2016/ink" xmlns:am3d="http://schemas.microsoft.com/office/drawing/2017/model3d" xmlns:o="urn:schemas-microsoft-com:office:office" xmlns:oel="http://schemas.microsoft.com/office/2019/extlst" xmlns:r="http://schemas.openxmlformats.org/officeDocument/2006/relationships" xmlns:m="http://schemas.openxmlformats.org/officeDocument/2006/math" xmlns:v="urn:schemas-microsoft-com:vml" xmlns:wp14="http://schemas.microsoft.com/office/word/2010/wordprocessingDrawing" xmlns:wp="http://schemas.openxmlformats.org/drawingml/2006/wordprocessingDrawing" xmlns:w10="urn:schemas-microsoft-com:office:word" xmlns:w="http://schemas.openxmlformats.org/wordprocessingml/2006/main" xmlns:w14="http://schemas.microsoft.com/office/word/2010/wordml" xmlns:w15="http://schemas.microsoft.com/office/word/2012/wordml" xmlns:w16cex="http://schemas.microsoft.com/office/word/2018/wordml/cex" xmlns:w16cid="http://schemas.microsoft.com/office/word/2016/wordml/cid" xmlns:w16="http://schemas.microsoft.com/office/word/2018/wordml" xmlns:w16sdtdh="http://schemas.microsoft.com/office/word/2020/wordml/sdtdatahash" xmlns:w16se="http://schemas.microsoft.com/office/word/2015/wordml/symex" xmlns:wpg="http://schemas.microsoft.com/office/word/2010/wordprocessingGroup" xmlns:wpi="http://schemas.microsoft.com/office/word/2010/wordprocessingInk" xmlns:wne="http://schemas.microsoft.com/office/word/2006/wordml" xmlns:wps="http://schemas.microsoft.com/office/word/2010/wordprocessingShape" mc:Ignorable="w14 w15 w16se w16cid w16 w16cex w16sdtdh wp14">
   <w:p>
     <w:pPr>
       <w:pStyle w:val="Footer"/>
@@ -372,7 +370,7 @@
 </file>
 
 <file path=word/footnotes.xml><?xml version="1.0" encoding="utf-8"?>
-<w:footnotes xmlns:wpc="http://schemas.microsoft.com/office/word/2010/wordprocessingCanvas" xmlns:cx="http://schemas.microsoft.com/office/drawing/2014/chartex" xmlns:cx1="http://schemas.microsoft.com/office/drawing/2015/9/8/chartex" xmlns:cx2="http://schemas.microsoft.com/office/drawing/2015/10/21/chartex" xmlns:cx3="http://schemas.microsoft.com/office/drawing/2016/5/9/chartex" xmlns:cx4="http://schemas.microsoft.com/office/drawing/2016/5/10/chartex" xmlns:cx5="http://schemas.microsoft.com/office/drawing/2016/5/11/chartex" xmlns:cx6="http://schemas.microsoft.com/office/drawing/2016/5/12/chartex" xmlns:cx7="http://schemas.microsoft.com/office/drawing/2016/5/13/chartex" xmlns:cx8="http://schemas.microsoft.com/office/drawing/2016/5/14/chartex" xmlns:mc="http://schemas.openxmlformats.org/markup-compatibility/2006" xmlns:aink="http://schemas.microsoft.com/office/drawing/2016/ink" xmlns:am3d="http://schemas.microsoft.com/office/drawing/2017/model3d" xmlns:o="urn:schemas-microsoft-com:office:office" xmlns:r="http://schemas.openxmlformats.org/officeDocument/2006/relationships" xmlns:m="http://schemas.openxmlformats.org/officeDocument/2006/math" xmlns:v="urn:schemas-microsoft-com:vml" xmlns:wp14="http://schemas.microsoft.com/office/word/2010/wordprocessingDrawing" xmlns:wp="http://schemas.openxmlformats.org/drawingml/2006/wordprocessingDrawing" xmlns:w10="urn:schemas-microsoft-com:office:word" xmlns:w="http://schemas.openxmlformats.org/wordprocessingml/2006/main" xmlns:w14="http://schemas.microsoft.com/office/word/2010/wordml" xmlns:w15="http://schemas.microsoft.com/office/word/2012/wordml" xmlns:w16cex="http://schemas.microsoft.com/office/word/2018/wordml/cex" xmlns:w16cid="http://schemas.microsoft.com/office/word/2016/wordml/cid" xmlns:w16="http://schemas.microsoft.com/office/word/2018/wordml" xmlns:w16se="http://schemas.microsoft.com/office/word/2015/wordml/symex" xmlns:wpg="http://schemas.microsoft.com/office/word/2010/wordprocessingGroup" xmlns:wpi="http://schemas.microsoft.com/office/word/2010/wordprocessingInk" xmlns:wne="http://schemas.microsoft.com/office/word/2006/wordml" xmlns:wps="http://schemas.microsoft.com/office/word/2010/wordprocessingShape" mc:Ignorable="w14 w15 w16se w16cid w16 w16cex wp14">
+<w:footnotes xmlns:wpc="http://schemas.microsoft.com/office/word/2010/wordprocessingCanvas" xmlns:cx="http://schemas.microsoft.com/office/drawing/2014/chartex" xmlns:cx1="http://schemas.microsoft.com/office/drawing/2015/9/8/chartex" xmlns:cx2="http://schemas.microsoft.com/office/drawing/2015/10/21/chartex" xmlns:cx3="http://schemas.microsoft.com/office/drawing/2016/5/9/chartex" xmlns:cx4="http://schemas.microsoft.com/office/drawing/2016/5/10/chartex" xmlns:cx5="http://schemas.microsoft.com/office/drawing/2016/5/11/chartex" xmlns:cx6="http://schemas.microsoft.com/office/drawing/2016/5/12/chartex" xmlns:cx7="http://schemas.microsoft.com/office/drawing/2016/5/13/chartex" xmlns:cx8="http://schemas.microsoft.com/office/drawing/2016/5/14/chartex" xmlns:mc="http://schemas.openxmlformats.org/markup-compatibility/2006" xmlns:aink="http://schemas.microsoft.com/office/drawing/2016/ink" xmlns:am3d="http://schemas.microsoft.com/office/drawing/2017/model3d" xmlns:o="urn:schemas-microsoft-com:office:office" xmlns:oel="http://schemas.microsoft.com/office/2019/extlst" xmlns:r="http://schemas.openxmlformats.org/officeDocument/2006/relationships" xmlns:m="http://schemas.openxmlformats.org/officeDocument/2006/math" xmlns:v="urn:schemas-microsoft-com:vml" xmlns:wp14="http://schemas.microsoft.com/office/word/2010/wordprocessingDrawing" xmlns:wp="http://schemas.openxmlformats.org/drawingml/2006/wordprocessingDrawing" xmlns:w10="urn:schemas-microsoft-com:office:word" xmlns:w="http://schemas.openxmlformats.org/wordprocessingml/2006/main" xmlns:w14="http://schemas.microsoft.com/office/word/2010/wordml" xmlns:w15="http://schemas.microsoft.com/office/word/2012/wordml" xmlns:w16cex="http://schemas.microsoft.com/office/word/2018/wordml/cex" xmlns:w16cid="http://schemas.microsoft.com/office/word/2016/wordml/cid" xmlns:w16="http://schemas.microsoft.com/office/word/2018/wordml" xmlns:w16sdtdh="http://schemas.microsoft.com/office/word/2020/wordml/sdtdatahash" xmlns:w16se="http://schemas.microsoft.com/office/word/2015/wordml/symex" xmlns:wpg="http://schemas.microsoft.com/office/word/2010/wordprocessingGroup" xmlns:wpi="http://schemas.microsoft.com/office/word/2010/wordprocessingInk" xmlns:wne="http://schemas.microsoft.com/office/word/2006/wordml" xmlns:wps="http://schemas.microsoft.com/office/word/2010/wordprocessingShape" mc:Ignorable="w14 w15 w16se w16cid w16 w16cex w16sdtdh wp14">
   <w:footnote w:type="separator" w:id="-1">
     <w:p>
       <w:r>
@@ -391,7 +389,7 @@
 </file>
 
 <file path=word/header1.xml><?xml version="1.0" encoding="utf-8"?>
-<w:hdr xmlns:wpc="http://schemas.microsoft.com/office/word/2010/wordprocessingCanvas" xmlns:cx="http://schemas.microsoft.com/office/drawing/2014/chartex" xmlns:cx1="http://schemas.microsoft.com/office/drawing/2015/9/8/chartex" xmlns:cx2="http://schemas.microsoft.com/office/drawing/2015/10/21/chartex" xmlns:cx3="http://schemas.microsoft.com/office/drawing/2016/5/9/chartex" xmlns:cx4="http://schemas.microsoft.com/office/drawing/2016/5/10/chartex" xmlns:cx5="http://schemas.microsoft.com/office/drawing/2016/5/11/chartex" xmlns:cx6="http://schemas.microsoft.com/office/drawing/2016/5/12/chartex" xmlns:cx7="http://schemas.microsoft.com/office/drawing/2016/5/13/chartex" xmlns:cx8="http://schemas.microsoft.com/office/drawing/2016/5/14/chartex" xmlns:mc="http://schemas.openxmlformats.org/markup-compatibility/2006" xmlns:aink="http://schemas.microsoft.com/office/drawing/2016/ink" xmlns:am3d="http://schemas.microsoft.com/office/drawing/2017/model3d" xmlns:o="urn:schemas-microsoft-com:office:office" xmlns:r="http://schemas.openxmlformats.org/officeDocument/2006/relationships" xmlns:m="http://schemas.openxmlformats.org/officeDocument/2006/math" xmlns:v="urn:schemas-microsoft-com:vml" xmlns:wp14="http://schemas.microsoft.com/office/word/2010/wordprocessingDrawing" xmlns:wp="http://schemas.openxmlformats.org/drawingml/2006/wordprocessingDrawing" xmlns:w10="urn:schemas-microsoft-com:office:word" xmlns:w="http://schemas.openxmlformats.org/wordprocessingml/2006/main" xmlns:w14="http://schemas.microsoft.com/office/word/2010/wordml" xmlns:w15="http://schemas.microsoft.com/office/word/2012/wordml" xmlns:w16cex="http://schemas.microsoft.com/office/word/2018/wordml/cex" xmlns:w16cid="http://schemas.microsoft.com/office/word/2016/wordml/cid" xmlns:w16="http://schemas.microsoft.com/office/word/2018/wordml" xmlns:w16se="http://schemas.microsoft.com/office/word/2015/wordml/symex" xmlns:wpg="http://schemas.microsoft.com/office/word/2010/wordprocessingGroup" xmlns:wpi="http://schemas.microsoft.com/office/word/2010/wordprocessingInk" xmlns:wne="http://schemas.microsoft.com/office/word/2006/wordml" xmlns:wps="http://schemas.microsoft.com/office/word/2010/wordprocessingShape" mc:Ignorable="w14 w15 w16se w16cid w16 w16cex wp14">
+<w:hdr xmlns:wpc="http://schemas.microsoft.com/office/word/2010/wordprocessingCanvas" xmlns:cx="http://schemas.microsoft.com/office/drawing/2014/chartex" xmlns:cx1="http://schemas.microsoft.com/office/drawing/2015/9/8/chartex" xmlns:cx2="http://schemas.microsoft.com/office/drawing/2015/10/21/chartex" xmlns:cx3="http://schemas.microsoft.com/office/drawing/2016/5/9/chartex" xmlns:cx4="http://schemas.microsoft.com/office/drawing/2016/5/10/chartex" xmlns:cx5="http://schemas.microsoft.com/office/drawing/2016/5/11/chartex" xmlns:cx6="http://schemas.microsoft.com/office/drawing/2016/5/12/chartex" xmlns:cx7="http://schemas.microsoft.com/office/drawing/2016/5/13/chartex" xmlns:cx8="http://schemas.microsoft.com/office/drawing/2016/5/14/chartex" xmlns:mc="http://schemas.openxmlformats.org/markup-compatibility/2006" xmlns:aink="http://schemas.microsoft.com/office/drawing/2016/ink" xmlns:am3d="http://schemas.microsoft.com/office/drawing/2017/model3d" xmlns:o="urn:schemas-microsoft-com:office:office" xmlns:oel="http://schemas.microsoft.com/office/2019/extlst" xmlns:r="http://schemas.openxmlformats.org/officeDocument/2006/relationships" xmlns:m="http://schemas.openxmlformats.org/officeDocument/2006/math" xmlns:v="urn:schemas-microsoft-com:vml" xmlns:wp14="http://schemas.microsoft.com/office/word/2010/wordprocessingDrawing" xmlns:wp="http://schemas.openxmlformats.org/drawingml/2006/wordprocessingDrawing" xmlns:w10="urn:schemas-microsoft-com:office:word" xmlns:w="http://schemas.openxmlformats.org/wordprocessingml/2006/main" xmlns:w14="http://schemas.microsoft.com/office/word/2010/wordml" xmlns:w15="http://schemas.microsoft.com/office/word/2012/wordml" xmlns:w16cex="http://schemas.microsoft.com/office/word/2018/wordml/cex" xmlns:w16cid="http://schemas.microsoft.com/office/word/2016/wordml/cid" xmlns:w16="http://schemas.microsoft.com/office/word/2018/wordml" xmlns:w16sdtdh="http://schemas.microsoft.com/office/word/2020/wordml/sdtdatahash" xmlns:w16se="http://schemas.microsoft.com/office/word/2015/wordml/symex" xmlns:wpg="http://schemas.microsoft.com/office/word/2010/wordprocessingGroup" xmlns:wpi="http://schemas.microsoft.com/office/word/2010/wordprocessingInk" xmlns:wne="http://schemas.microsoft.com/office/word/2006/wordml" xmlns:wps="http://schemas.microsoft.com/office/word/2010/wordprocessingShape" mc:Ignorable="w14 w15 w16se w16cid w16 w16cex w16sdtdh wp14">
   <w:p>
     <w:pPr>
       <w:pStyle w:val="Header"/>
@@ -401,7 +399,7 @@
 </file>
 
 <file path=word/header2.xml><?xml version="1.0" encoding="utf-8"?>
-<w:hdr xmlns:wpc="http://schemas.microsoft.com/office/word/2010/wordprocessingCanvas" xmlns:cx="http://schemas.microsoft.com/office/drawing/2014/chartex" xmlns:cx1="http://schemas.microsoft.com/office/drawing/2015/9/8/chartex" xmlns:cx2="http://schemas.microsoft.com/office/drawing/2015/10/21/chartex" xmlns:cx3="http://schemas.microsoft.com/office/drawing/2016/5/9/chartex" xmlns:cx4="http://schemas.microsoft.com/office/drawing/2016/5/10/chartex" xmlns:cx5="http://schemas.microsoft.com/office/drawing/2016/5/11/chartex" xmlns:cx6="http://schemas.microsoft.com/office/drawing/2016/5/12/chartex" xmlns:cx7="http://schemas.microsoft.com/office/drawing/2016/5/13/chartex" xmlns:cx8="http://schemas.microsoft.com/office/drawing/2016/5/14/chartex" xmlns:mc="http://schemas.openxmlformats.org/markup-compatibility/2006" xmlns:aink="http://schemas.microsoft.com/office/drawing/2016/ink" xmlns:am3d="http://schemas.microsoft.com/office/drawing/2017/model3d" xmlns:o="urn:schemas-microsoft-com:office:office" xmlns:r="http://schemas.openxmlformats.org/officeDocument/2006/relationships" xmlns:m="http://schemas.openxmlformats.org/officeDocument/2006/math" xmlns:v="urn:schemas-microsoft-com:vml" xmlns:wp14="http://schemas.microsoft.com/office/word/2010/wordprocessingDrawing" xmlns:wp="http://schemas.openxmlformats.org/drawingml/2006/wordprocessingDrawing" xmlns:w10="urn:schemas-microsoft-com:office:word" xmlns:w="http://schemas.openxmlformats.org/wordprocessingml/2006/main" xmlns:w14="http://schemas.microsoft.com/office/word/2010/wordml" xmlns:w15="http://schemas.microsoft.com/office/word/2012/wordml" xmlns:w16cex="http://schemas.microsoft.com/office/word/2018/wordml/cex" xmlns:w16cid="http://schemas.microsoft.com/office/word/2016/wordml/cid" xmlns:w16="http://schemas.microsoft.com/office/word/2018/wordml" xmlns:w16se="http://schemas.microsoft.com/office/word/2015/wordml/symex" xmlns:wpg="http://schemas.microsoft.com/office/word/2010/wordprocessingGroup" xmlns:wpi="http://schemas.microsoft.com/office/word/2010/wordprocessingInk" xmlns:wne="http://schemas.microsoft.com/office/word/2006/wordml" xmlns:wps="http://schemas.microsoft.com/office/word/2010/wordprocessingShape" mc:Ignorable="w14 w15 w16se w16cid w16 w16cex wp14">
+<w:hdr xmlns:wpc="http://schemas.microsoft.com/office/word/2010/wordprocessingCanvas" xmlns:cx="http://schemas.microsoft.com/office/drawing/2014/chartex" xmlns:cx1="http://schemas.microsoft.com/office/drawing/2015/9/8/chartex" xmlns:cx2="http://schemas.microsoft.com/office/drawing/2015/10/21/chartex" xmlns:cx3="http://schemas.microsoft.com/office/drawing/2016/5/9/chartex" xmlns:cx4="http://schemas.microsoft.com/office/drawing/2016/5/10/chartex" xmlns:cx5="http://schemas.microsoft.com/office/drawing/2016/5/11/chartex" xmlns:cx6="http://schemas.microsoft.com/office/drawing/2016/5/12/chartex" xmlns:cx7="http://schemas.microsoft.com/office/drawing/2016/5/13/chartex" xmlns:cx8="http://schemas.microsoft.com/office/drawing/2016/5/14/chartex" xmlns:mc="http://schemas.openxmlformats.org/markup-compatibility/2006" xmlns:aink="http://schemas.microsoft.com/office/drawing/2016/ink" xmlns:am3d="http://schemas.microsoft.com/office/drawing/2017/model3d" xmlns:o="urn:schemas-microsoft-com:office:office" xmlns:oel="http://schemas.microsoft.com/office/2019/extlst" xmlns:r="http://schemas.openxmlformats.org/officeDocument/2006/relationships" xmlns:m="http://schemas.openxmlformats.org/officeDocument/2006/math" xmlns:v="urn:schemas-microsoft-com:vml" xmlns:wp14="http://schemas.microsoft.com/office/word/2010/wordprocessingDrawing" xmlns:wp="http://schemas.openxmlformats.org/drawingml/2006/wordprocessingDrawing" xmlns:w10="urn:schemas-microsoft-com:office:word" xmlns:w="http://schemas.openxmlformats.org/wordprocessingml/2006/main" xmlns:w14="http://schemas.microsoft.com/office/word/2010/wordml" xmlns:w15="http://schemas.microsoft.com/office/word/2012/wordml" xmlns:w16cex="http://schemas.microsoft.com/office/word/2018/wordml/cex" xmlns:w16cid="http://schemas.microsoft.com/office/word/2016/wordml/cid" xmlns:w16="http://schemas.microsoft.com/office/word/2018/wordml" xmlns:w16sdtdh="http://schemas.microsoft.com/office/word/2020/wordml/sdtdatahash" xmlns:w16se="http://schemas.microsoft.com/office/word/2015/wordml/symex" xmlns:wpg="http://schemas.microsoft.com/office/word/2010/wordprocessingGroup" xmlns:wpi="http://schemas.microsoft.com/office/word/2010/wordprocessingInk" xmlns:wne="http://schemas.microsoft.com/office/word/2006/wordml" xmlns:wps="http://schemas.microsoft.com/office/word/2010/wordprocessingShape" mc:Ignorable="w14 w15 w16se w16cid w16 w16cex w16sdtdh wp14">
   <w:p>
     <w:pPr>
       <w:pStyle w:val="Header"/>
@@ -411,7 +409,7 @@
 </file>
 
 <file path=word/header3.xml><?xml version="1.0" encoding="utf-8"?>
-<w:hdr xmlns:wpc="http://schemas.microsoft.com/office/word/2010/wordprocessingCanvas" xmlns:cx="http://schemas.microsoft.com/office/drawing/2014/chartex" xmlns:cx1="http://schemas.microsoft.com/office/drawing/2015/9/8/chartex" xmlns:cx2="http://schemas.microsoft.com/office/drawing/2015/10/21/chartex" xmlns:cx3="http://schemas.microsoft.com/office/drawing/2016/5/9/chartex" xmlns:cx4="http://schemas.microsoft.com/office/drawing/2016/5/10/chartex" xmlns:cx5="http://schemas.microsoft.com/office/drawing/2016/5/11/chartex" xmlns:cx6="http://schemas.microsoft.com/office/drawing/2016/5/12/chartex" xmlns:cx7="http://schemas.microsoft.com/office/drawing/2016/5/13/chartex" xmlns:cx8="http://schemas.microsoft.com/office/drawing/2016/5/14/chartex" xmlns:mc="http://schemas.openxmlformats.org/markup-compatibility/2006" xmlns:aink="http://schemas.microsoft.com/office/drawing/2016/ink" xmlns:am3d="http://schemas.microsoft.com/office/drawing/2017/model3d" xmlns:o="urn:schemas-microsoft-com:office:office" xmlns:r="http://schemas.openxmlformats.org/officeDocument/2006/relationships" xmlns:m="http://schemas.openxmlformats.org/officeDocument/2006/math" xmlns:v="urn:schemas-microsoft-com:vml" xmlns:wp14="http://schemas.microsoft.com/office/word/2010/wordprocessingDrawing" xmlns:wp="http://schemas.openxmlformats.org/drawingml/2006/wordprocessingDrawing" xmlns:w10="urn:schemas-microsoft-com:office:word" xmlns:w="http://schemas.openxmlformats.org/wordprocessingml/2006/main" xmlns:w14="http://schemas.microsoft.com/office/word/2010/wordml" xmlns:w15="http://schemas.microsoft.com/office/word/2012/wordml" xmlns:w16cex="http://schemas.microsoft.com/office/word/2018/wordml/cex" xmlns:w16cid="http://schemas.microsoft.com/office/word/2016/wordml/cid" xmlns:w16="http://schemas.microsoft.com/office/word/2018/wordml" xmlns:w16se="http://schemas.microsoft.com/office/word/2015/wordml/symex" xmlns:wpg="http://schemas.microsoft.com/office/word/2010/wordprocessingGroup" xmlns:wpi="http://schemas.microsoft.com/office/word/2010/wordprocessingInk" xmlns:wne="http://schemas.microsoft.com/office/word/2006/wordml" xmlns:wps="http://schemas.microsoft.com/office/word/2010/wordprocessingShape" mc:Ignorable="w14 w15 w16se w16cid w16 w16cex wp14">
+<w:hdr xmlns:wpc="http://schemas.microsoft.com/office/word/2010/wordprocessingCanvas" xmlns:cx="http://schemas.microsoft.com/office/drawing/2014/chartex" xmlns:cx1="http://schemas.microsoft.com/office/drawing/2015/9/8/chartex" xmlns:cx2="http://schemas.microsoft.com/office/drawing/2015/10/21/chartex" xmlns:cx3="http://schemas.microsoft.com/office/drawing/2016/5/9/chartex" xmlns:cx4="http://schemas.microsoft.com/office/drawing/2016/5/10/chartex" xmlns:cx5="http://schemas.microsoft.com/office/drawing/2016/5/11/chartex" xmlns:cx6="http://schemas.microsoft.com/office/drawing/2016/5/12/chartex" xmlns:cx7="http://schemas.microsoft.com/office/drawing/2016/5/13/chartex" xmlns:cx8="http://schemas.microsoft.com/office/drawing/2016/5/14/chartex" xmlns:mc="http://schemas.openxmlformats.org/markup-compatibility/2006" xmlns:aink="http://schemas.microsoft.com/office/drawing/2016/ink" xmlns:am3d="http://schemas.microsoft.com/office/drawing/2017/model3d" xmlns:o="urn:schemas-microsoft-com:office:office" xmlns:oel="http://schemas.microsoft.com/office/2019/extlst" xmlns:r="http://schemas.openxmlformats.org/officeDocument/2006/relationships" xmlns:m="http://schemas.openxmlformats.org/officeDocument/2006/math" xmlns:v="urn:schemas-microsoft-com:vml" xmlns:wp14="http://schemas.microsoft.com/office/word/2010/wordprocessingDrawing" xmlns:wp="http://schemas.openxmlformats.org/drawingml/2006/wordprocessingDrawing" xmlns:w10="urn:schemas-microsoft-com:office:word" xmlns:w="http://schemas.openxmlformats.org/wordprocessingml/2006/main" xmlns:w14="http://schemas.microsoft.com/office/word/2010/wordml" xmlns:w15="http://schemas.microsoft.com/office/word/2012/wordml" xmlns:w16cex="http://schemas.microsoft.com/office/word/2018/wordml/cex" xmlns:w16cid="http://schemas.microsoft.com/office/word/2016/wordml/cid" xmlns:w16="http://schemas.microsoft.com/office/word/2018/wordml" xmlns:w16sdtdh="http://schemas.microsoft.com/office/word/2020/wordml/sdtdatahash" xmlns:w16se="http://schemas.microsoft.com/office/word/2015/wordml/symex" xmlns:wpg="http://schemas.microsoft.com/office/word/2010/wordprocessingGroup" xmlns:wpi="http://schemas.microsoft.com/office/word/2010/wordprocessingInk" xmlns:wne="http://schemas.microsoft.com/office/word/2006/wordml" xmlns:wps="http://schemas.microsoft.com/office/word/2010/wordprocessingShape" mc:Ignorable="w14 w15 w16se w16cid w16 w16cex w16sdtdh wp14">
   <w:p>
     <w:pPr>
       <w:pStyle w:val="Header"/>
@@ -421,7 +419,7 @@
 </file>
 
 <file path=word/numbering.xml><?xml version="1.0" encoding="utf-8"?>
-<w:numbering xmlns:wpc="http://schemas.microsoft.com/office/word/2010/wordprocessingCanvas" xmlns:cx="http://schemas.microsoft.com/office/drawing/2014/chartex" xmlns:cx1="http://schemas.microsoft.com/office/drawing/2015/9/8/chartex" xmlns:cx2="http://schemas.microsoft.com/office/drawing/2015/10/21/chartex" xmlns:cx3="http://schemas.microsoft.com/office/drawing/2016/5/9/chartex" xmlns:cx4="http://schemas.microsoft.com/office/drawing/2016/5/10/chartex" xmlns:cx5="http://schemas.microsoft.com/office/drawing/2016/5/11/chartex" xmlns:cx6="http://schemas.microsoft.com/office/drawing/2016/5/12/chartex" xmlns:cx7="http://schemas.microsoft.com/office/drawing/2016/5/13/chartex" xmlns:cx8="http://schemas.microsoft.com/office/drawing/2016/5/14/chartex" xmlns:mc="http://schemas.openxmlformats.org/markup-compatibility/2006" xmlns:aink="http://schemas.microsoft.com/office/drawing/2016/ink" xmlns:am3d="http://schemas.microsoft.com/office/drawing/2017/model3d" xmlns:o="urn:schemas-microsoft-com:office:office" xmlns:r="http://schemas.openxmlformats.org/officeDocument/2006/relationships" xmlns:m="http://schemas.openxmlformats.org/officeDocument/2006/math" xmlns:v="urn:schemas-microsoft-com:vml" xmlns:wp14="http://schemas.microsoft.com/office/word/2010/wordprocessingDrawing" xmlns:wp="http://schemas.openxmlformats.org/drawingml/2006/wordprocessingDrawing" xmlns:w10="urn:schemas-microsoft-com:office:word" xmlns:w="http://schemas.openxmlformats.org/wordprocessingml/2006/main" xmlns:w14="http://schemas.microsoft.com/office/word/2010/wordml" xmlns:w15="http://schemas.microsoft.com/office/word/2012/wordml" xmlns:w16cex="http://schemas.microsoft.com/office/word/2018/wordml/cex" xmlns:w16cid="http://schemas.microsoft.com/office/word/2016/wordml/cid" xmlns:w16="http://schemas.microsoft.com/office/word/2018/wordml" xmlns:w16se="http://schemas.microsoft.com/office/word/2015/wordml/symex" xmlns:wpg="http://schemas.microsoft.com/office/word/2010/wordprocessingGroup" xmlns:wpi="http://schemas.microsoft.com/office/word/2010/wordprocessingInk" xmlns:wne="http://schemas.microsoft.com/office/word/2006/wordml" xmlns:wps="http://schemas.microsoft.com/office/word/2010/wordprocessingShape" mc:Ignorable="w14 w15 w16se w16cid w16 w16cex wp14">
+<w:numbering xmlns:wpc="http://schemas.microsoft.com/office/word/2010/wordprocessingCanvas" xmlns:cx="http://schemas.microsoft.com/office/drawing/2014/chartex" xmlns:cx1="http://schemas.microsoft.com/office/drawing/2015/9/8/chartex" xmlns:cx2="http://schemas.microsoft.com/office/drawing/2015/10/21/chartex" xmlns:cx3="http://schemas.microsoft.com/office/drawing/2016/5/9/chartex" xmlns:cx4="http://schemas.microsoft.com/office/drawing/2016/5/10/chartex" xmlns:cx5="http://schemas.microsoft.com/office/drawing/2016/5/11/chartex" xmlns:cx6="http://schemas.microsoft.com/office/drawing/2016/5/12/chartex" xmlns:cx7="http://schemas.microsoft.com/office/drawing/2016/5/13/chartex" xmlns:cx8="http://schemas.microsoft.com/office/drawing/2016/5/14/chartex" xmlns:mc="http://schemas.openxmlformats.org/markup-compatibility/2006" xmlns:aink="http://schemas.microsoft.com/office/drawing/2016/ink" xmlns:am3d="http://schemas.microsoft.com/office/drawing/2017/model3d" xmlns:o="urn:schemas-microsoft-com:office:office" xmlns:oel="http://schemas.microsoft.com/office/2019/extlst" xmlns:r="http://schemas.openxmlformats.org/officeDocument/2006/relationships" xmlns:m="http://schemas.openxmlformats.org/officeDocument/2006/math" xmlns:v="urn:schemas-microsoft-com:vml" xmlns:wp14="http://schemas.microsoft.com/office/word/2010/wordprocessingDrawing" xmlns:wp="http://schemas.openxmlformats.org/drawingml/2006/wordprocessingDrawing" xmlns:w10="urn:schemas-microsoft-com:office:word" xmlns:w="http://schemas.openxmlformats.org/wordprocessingml/2006/main" xmlns:w14="http://schemas.microsoft.com/office/word/2010/wordml" xmlns:w15="http://schemas.microsoft.com/office/word/2012/wordml" xmlns:w16cex="http://schemas.microsoft.com/office/word/2018/wordml/cex" xmlns:w16cid="http://schemas.microsoft.com/office/word/2016/wordml/cid" xmlns:w16="http://schemas.microsoft.com/office/word/2018/wordml" xmlns:w16sdtdh="http://schemas.microsoft.com/office/word/2020/wordml/sdtdatahash" xmlns:w16se="http://schemas.microsoft.com/office/word/2015/wordml/symex" xmlns:wpg="http://schemas.microsoft.com/office/word/2010/wordprocessingGroup" xmlns:wpi="http://schemas.microsoft.com/office/word/2010/wordprocessingInk" xmlns:wne="http://schemas.microsoft.com/office/word/2006/wordml" xmlns:wps="http://schemas.microsoft.com/office/word/2010/wordprocessingShape" mc:Ignorable="w14 w15 w16se w16cid w16 w16cex w16sdtdh wp14">
   <w:abstractNum w:abstractNumId="0" w15:restartNumberingAfterBreak="0">
     <w:nsid w:val="1B745845"/>
     <w:multiLevelType w:val="hybridMultilevel"/>
@@ -535,14 +533,14 @@
       </w:rPr>
     </w:lvl>
   </w:abstractNum>
-  <w:num w:numId="1">
+  <w:num w:numId="1" w16cid:durableId="2006667759">
     <w:abstractNumId w:val="0"/>
   </w:num>
 </w:numbering>
 </file>
 
 <file path=word/styles.xml><?xml version="1.0" encoding="utf-8"?>
-<w:styles xmlns:mc="http://schemas.openxmlformats.org/markup-compatibility/2006" xmlns:r="http://schemas.openxmlformats.org/officeDocument/2006/relationships" xmlns:w="http://schemas.openxmlformats.org/wordprocessingml/2006/main" xmlns:w14="http://schemas.microsoft.com/office/word/2010/wordml" xmlns:w15="http://schemas.microsoft.com/office/word/2012/wordml" xmlns:w16cex="http://schemas.microsoft.com/office/word/2018/wordml/cex" xmlns:w16cid="http://schemas.microsoft.com/office/word/2016/wordml/cid" xmlns:w16="http://schemas.microsoft.com/office/word/2018/wordml" xmlns:w16se="http://schemas.microsoft.com/office/word/2015/wordml/symex" mc:Ignorable="w14 w15 w16se w16cid w16 w16cex">
+<w:styles xmlns:mc="http://schemas.openxmlformats.org/markup-compatibility/2006" xmlns:r="http://schemas.openxmlformats.org/officeDocument/2006/relationships" xmlns:w="http://schemas.openxmlformats.org/wordprocessingml/2006/main" xmlns:w14="http://schemas.microsoft.com/office/word/2010/wordml" xmlns:w15="http://schemas.microsoft.com/office/word/2012/wordml" xmlns:w16cex="http://schemas.microsoft.com/office/word/2018/wordml/cex" xmlns:w16cid="http://schemas.microsoft.com/office/word/2016/wordml/cid" xmlns:w16="http://schemas.microsoft.com/office/word/2018/wordml" xmlns:w16sdtdh="http://schemas.microsoft.com/office/word/2020/wordml/sdtdatahash" xmlns:w16se="http://schemas.microsoft.com/office/word/2015/wordml/symex" mc:Ignorable="w14 w15 w16se w16cid w16 w16cex w16sdtdh">
   <w:docDefaults>
     <w:rPrDefault>
       <w:rPr>

</xml_diff>